<commit_message>
added a second page
</commit_message>
<xml_diff>
--- a/My_Book_Philomena Waithira.docx
+++ b/My_Book_Philomena Waithira.docx
@@ -397,6 +397,192 @@
         </w:rPr>
       </w:pPr>
     </w:p>
+    <w:p>
+      <w:pPr>
+        <w:rPr>
+          <w:b/>
+          <w:sz w:val="56"/>
+          <w:szCs w:val="56"/>
+        </w:rPr>
+      </w:pPr>
+    </w:p>
+    <w:p>
+      <w:pPr>
+        <w:rPr>
+          <w:b/>
+          <w:sz w:val="56"/>
+          <w:szCs w:val="56"/>
+        </w:rPr>
+      </w:pPr>
+    </w:p>
+    <w:p>
+      <w:pPr>
+        <w:rPr>
+          <w:b/>
+          <w:sz w:val="56"/>
+          <w:szCs w:val="56"/>
+        </w:rPr>
+      </w:pPr>
+    </w:p>
+    <w:p>
+      <w:pPr>
+        <w:rPr>
+          <w:b/>
+          <w:sz w:val="56"/>
+          <w:szCs w:val="56"/>
+        </w:rPr>
+      </w:pPr>
+    </w:p>
+    <w:p>
+      <w:pPr>
+        <w:rPr>
+          <w:b/>
+          <w:sz w:val="56"/>
+          <w:szCs w:val="56"/>
+        </w:rPr>
+      </w:pPr>
+    </w:p>
+    <w:p>
+      <w:pPr>
+        <w:rPr>
+          <w:b/>
+          <w:sz w:val="56"/>
+          <w:szCs w:val="56"/>
+        </w:rPr>
+      </w:pPr>
+    </w:p>
+    <w:p>
+      <w:pPr>
+        <w:rPr>
+          <w:b/>
+          <w:sz w:val="56"/>
+          <w:szCs w:val="56"/>
+        </w:rPr>
+      </w:pPr>
+    </w:p>
+    <w:p>
+      <w:pPr>
+        <w:rPr>
+          <w:b/>
+          <w:sz w:val="56"/>
+          <w:szCs w:val="56"/>
+        </w:rPr>
+      </w:pPr>
+    </w:p>
+    <w:p>
+      <w:pPr>
+        <w:rPr>
+          <w:b/>
+          <w:sz w:val="56"/>
+          <w:szCs w:val="56"/>
+        </w:rPr>
+      </w:pPr>
+    </w:p>
+    <w:p>
+      <w:pPr>
+        <w:rPr>
+          <w:b/>
+          <w:sz w:val="56"/>
+          <w:szCs w:val="56"/>
+        </w:rPr>
+      </w:pPr>
+    </w:p>
+    <w:p>
+      <w:pPr>
+        <w:rPr>
+          <w:b/>
+          <w:sz w:val="56"/>
+          <w:szCs w:val="56"/>
+        </w:rPr>
+      </w:pPr>
+    </w:p>
+    <w:p>
+      <w:pPr>
+        <w:jc w:val="center"/>
+        <w:rPr>
+          <w:rFonts w:ascii="Adobe Garamond Pro Bold" w:hAnsi="Adobe Garamond Pro Bold"/>
+          <w:color w:val="808080" w:themeColor="background1" w:themeShade="80"/>
+          <w:sz w:val="56"/>
+          <w:szCs w:val="56"/>
+        </w:rPr>
+      </w:pPr>
+      <w:r>
+        <w:rPr>
+          <w:rFonts w:ascii="Adobe Garamond Pro Bold" w:hAnsi="Adobe Garamond Pro Bold"/>
+          <w:color w:val="808080" w:themeColor="background1" w:themeShade="80"/>
+          <w:sz w:val="56"/>
+          <w:szCs w:val="56"/>
+        </w:rPr>
+        <w:lastRenderedPageBreak/>
+        <w:t>THE</w:t>
+      </w:r>
+    </w:p>
+    <w:p>
+      <w:pPr>
+        <w:jc w:val="center"/>
+        <w:rPr>
+          <w:rFonts w:ascii="Adobe Myungjo Std M" w:eastAsia="Adobe Myungjo Std M" w:hAnsi="Adobe Myungjo Std M"/>
+          <w:sz w:val="144"/>
+          <w:szCs w:val="144"/>
+        </w:rPr>
+      </w:pPr>
+      <w:r>
+        <w:rPr>
+          <w:rFonts w:ascii="Adobe Myungjo Std M" w:eastAsia="Adobe Myungjo Std M" w:hAnsi="Adobe Myungjo Std M"/>
+          <w:sz w:val="144"/>
+          <w:szCs w:val="144"/>
+        </w:rPr>
+        <w:t>Success</w:t>
+      </w:r>
+    </w:p>
+    <w:p>
+      <w:pPr>
+        <w:jc w:val="center"/>
+        <w:rPr>
+          <w:rFonts w:ascii="Adobe Myungjo Std M" w:eastAsia="Adobe Myungjo Std M" w:hAnsi="Adobe Myungjo Std M"/>
+          <w:color w:val="808080" w:themeColor="background1" w:themeShade="80"/>
+          <w:sz w:val="144"/>
+          <w:szCs w:val="144"/>
+        </w:rPr>
+      </w:pPr>
+      <w:r>
+        <w:rPr>
+          <w:rFonts w:ascii="Adobe Myungjo Std M" w:eastAsia="Adobe Myungjo Std M" w:hAnsi="Adobe Myungjo Std M"/>
+          <w:noProof/>
+          <w:color w:val="808080" w:themeColor="background1" w:themeShade="80"/>
+          <w:sz w:val="144"/>
+          <w:szCs w:val="144"/>
+        </w:rPr>
+        <w:pict>
+          <v:shapetype id="_x0000_t32" coordsize="21600,21600" o:spt="32" o:oned="t" path="m,l21600,21600e" filled="f">
+            <v:path arrowok="t" fillok="f" o:connecttype="none"/>
+            <o:lock v:ext="edit" shapetype="t"/>
+          </v:shapetype>
+          <v:shape id="_x0000_s1069" type="#_x0000_t32" style="position:absolute;left:0;text-align:left;margin-left:64.5pt;margin-top:80.8pt;width:347.25pt;height:0;z-index:251663360" o:connectortype="straight"/>
+        </w:pict>
+      </w:r>
+      <w:r>
+        <w:rPr>
+          <w:rFonts w:ascii="Adobe Myungjo Std M" w:eastAsia="Adobe Myungjo Std M" w:hAnsi="Adobe Myungjo Std M"/>
+          <w:noProof/>
+          <w:color w:val="808080" w:themeColor="background1" w:themeShade="80"/>
+          <w:sz w:val="144"/>
+          <w:szCs w:val="144"/>
+        </w:rPr>
+        <w:pict>
+          <v:shape id="_x0000_s1068" type="#_x0000_t32" style="position:absolute;left:0;text-align:left;margin-left:75.75pt;margin-top:80.8pt;width:.05pt;height:.05pt;z-index:251662336" o:connectortype="straight"/>
+        </w:pict>
+      </w:r>
+      <w:r>
+        <w:rPr>
+          <w:rFonts w:ascii="Adobe Myungjo Std M" w:eastAsia="Adobe Myungjo Std M" w:hAnsi="Adobe Myungjo Std M"/>
+          <w:color w:val="808080" w:themeColor="background1" w:themeShade="80"/>
+          <w:sz w:val="144"/>
+          <w:szCs w:val="144"/>
+        </w:rPr>
+        <w:t>Principles</w:t>
+      </w:r>
+    </w:p>
     <w:sectPr>
       <w:pgSz w:w="12240" w:h="15840"/>
       <w:pgMar w:top="1440" w:right="1440" w:bottom="1440" w:left="1440" w:header="720" w:footer="720" w:gutter="0"/>
@@ -814,39 +1000,6 @@
         </w:p>
       </w:docPartBody>
     </w:docPart>
-    <w:docPart>
-      <w:docPartPr>
-        <w:name w:val="06E70FF0A6EB4CB0B42E3C648BBB54CD"/>
-        <w:category>
-          <w:name w:val="General"/>
-          <w:gallery w:val="placeholder"/>
-        </w:category>
-        <w:types>
-          <w:type w:val="bbPlcHdr"/>
-        </w:types>
-        <w:behaviors>
-          <w:behavior w:val="content"/>
-        </w:behaviors>
-        <w:guid w:val="{21464A4E-EFA4-4EDB-9592-FE0BB9A63766}"/>
-      </w:docPartPr>
-      <w:docPartBody>
-        <w:p>
-          <w:pPr>
-            <w:pStyle w:val="06E70FF0A6EB4CB0B42E3C648BBB54CD"/>
-          </w:pPr>
-          <w:r>
-            <w:rPr>
-              <w:smallCaps/>
-              <w:color w:val="FFFFFF" w:themeColor="background1"/>
-              <w:spacing w:val="60"/>
-              <w:sz w:val="28"/>
-              <w:szCs w:val="28"/>
-            </w:rPr>
-            <w:t>[Type the company address]</w:t>
-          </w:r>
-        </w:p>
-      </w:docPartBody>
-    </w:docPart>
   </w:docParts>
 </w:glossaryDocument>
 </file>
@@ -881,6 +1034,22 @@
     <w:pitch w:val="variable"/>
     <w:sig w:usb0="E00002FF" w:usb1="400004FF" w:usb2="00000000" w:usb3="00000000" w:csb0="0000019F" w:csb1="00000000"/>
   </w:font>
+  <w:font w:name="Adobe Garamond Pro Bold">
+    <w:panose1 w:val="00000000000000000000"/>
+    <w:charset w:val="00"/>
+    <w:family w:val="roman"/>
+    <w:notTrueType/>
+    <w:pitch w:val="variable"/>
+    <w:sig w:usb0="00000007" w:usb1="00000001" w:usb2="00000000" w:usb3="00000000" w:csb0="00000093" w:csb1="00000000"/>
+  </w:font>
+  <w:font w:name="Adobe Myungjo Std M">
+    <w:panose1 w:val="00000000000000000000"/>
+    <w:charset w:val="80"/>
+    <w:family w:val="roman"/>
+    <w:notTrueType/>
+    <w:pitch w:val="variable"/>
+    <w:sig w:usb0="00000203" w:usb1="29D72C10" w:usb2="00000010" w:usb3="00000000" w:csb0="002A0005" w:csb1="00000000"/>
+  </w:font>
 </w:fonts>
 </file>
 
@@ -894,6 +1063,7 @@
   </w:compat>
   <w:rsids>
     <w:rsidRoot w:val="00A31AD1"/>
+    <w:rsid w:val="008400F4"/>
     <w:rsid w:val="00A31AD1"/>
     <w:rsid w:val="00C3604A"/>
   </w:rsids>
@@ -1076,6 +1246,7 @@
   <w:style w:type="paragraph" w:default="1" w:styleId="Normal">
     <w:name w:val="Normal"/>
     <w:qFormat/>
+    <w:rsid w:val="008400F4"/>
   </w:style>
   <w:style w:type="character" w:default="1" w:styleId="DefaultParagraphFont">
     <w:name w:val="Default Paragraph Font"/>

</xml_diff>

<commit_message>
added 2 new paragraphs
</commit_message>
<xml_diff>
--- a/My_Book_Philomena Waithira.docx
+++ b/My_Book_Philomena Waithira.docx
@@ -67,17 +67,7 @@
                                 <w:sz w:val="44"/>
                                 <w:szCs w:val="44"/>
                               </w:rPr>
-                              <w:t>INSTITUTION-</w:t>
-                            </w:r>
-                            <w:r>
-                              <w:rPr>
-                                <w:b/>
-                                <w:smallCaps/>
-                                <w:color w:val="000000" w:themeColor="text1"/>
-                                <w:sz w:val="44"/>
-                                <w:szCs w:val="44"/>
-                              </w:rPr>
-                              <w:t>AKIRACHIX</w:t>
+                              <w:t>INSTITUTION-AKIRACHIX</w:t>
                             </w:r>
                           </w:sdtContent>
                         </w:sdt>
@@ -805,6 +795,398 @@
         <w:t>The dealership had changed their response (R) to an (E) – the war – until they got the outcome (O)-increased sales-that they wanted. They actually ended up selling more cars per week than before the war broke out.</w:t>
       </w:r>
     </w:p>
+    <w:p>
+      <w:pPr>
+        <w:jc w:val="center"/>
+        <w:rPr>
+          <w:rFonts w:ascii="Aparajita" w:eastAsia="Adobe Myungjo Std M" w:hAnsi="Aparajita" w:cs="Aparajita"/>
+          <w:sz w:val="32"/>
+          <w:szCs w:val="32"/>
+        </w:rPr>
+      </w:pPr>
+      <w:r>
+        <w:rPr>
+          <w:rFonts w:ascii="Aparajita" w:eastAsia="Adobe Myungjo Std M" w:hAnsi="Aparajita" w:cs="Aparajita"/>
+          <w:sz w:val="32"/>
+          <w:szCs w:val="32"/>
+        </w:rPr>
+        <w:t>EVERYTHING YOU EXPERIENCING TODAY IS THE</w:t>
+      </w:r>
+    </w:p>
+    <w:p>
+      <w:pPr>
+        <w:jc w:val="center"/>
+        <w:rPr>
+          <w:rFonts w:ascii="Aparajita" w:eastAsia="Adobe Myungjo Std M" w:hAnsi="Aparajita" w:cs="Aparajita"/>
+          <w:sz w:val="32"/>
+          <w:szCs w:val="32"/>
+        </w:rPr>
+      </w:pPr>
+      <w:r>
+        <w:rPr>
+          <w:rFonts w:ascii="Aparajita" w:eastAsia="Adobe Myungjo Std M" w:hAnsi="Aparajita" w:cs="Aparajita"/>
+          <w:sz w:val="32"/>
+          <w:szCs w:val="32"/>
+        </w:rPr>
+        <w:t>RESULT OF CHOICES YOU HAVE MADE IN THE PAST</w:t>
+      </w:r>
+    </w:p>
+    <w:p>
+      <w:pPr>
+        <w:rPr>
+          <w:rFonts w:ascii="Aparajita" w:eastAsia="Adobe Myungjo Std M" w:hAnsi="Aparajita" w:cs="Aparajita"/>
+          <w:sz w:val="32"/>
+          <w:szCs w:val="32"/>
+        </w:rPr>
+      </w:pPr>
+      <w:r>
+        <w:rPr>
+          <w:rFonts w:ascii="Aparajita" w:eastAsia="Adobe Myungjo Std M" w:hAnsi="Aparajita" w:cs="Aparajita"/>
+          <w:sz w:val="32"/>
+          <w:szCs w:val="32"/>
+        </w:rPr>
+        <w:t>Everything you experience in life in life- both internally and externally- is the result of how you have responded</w:t>
+      </w:r>
+      <w:r>
+        <w:rPr>
+          <w:rFonts w:ascii="Aparajita" w:eastAsia="Adobe Myungjo Std M" w:hAnsi="Aparajita" w:cs="Aparajita"/>
+          <w:sz w:val="32"/>
+          <w:szCs w:val="32"/>
+        </w:rPr>
+        <w:t xml:space="preserve"> to a previous event.</w:t>
+      </w:r>
+    </w:p>
+    <w:p>
+      <w:pPr>
+        <w:rPr>
+          <w:rFonts w:ascii="Aparajita" w:eastAsia="Adobe Myungjo Std M" w:hAnsi="Aparajita" w:cs="Aparajita"/>
+          <w:sz w:val="32"/>
+          <w:szCs w:val="32"/>
+        </w:rPr>
+      </w:pPr>
+      <w:r>
+        <w:rPr>
+          <w:rFonts w:ascii="Aparajita" w:eastAsia="Adobe Myungjo Std M" w:hAnsi="Aparajita" w:cs="Aparajita"/>
+          <w:sz w:val="32"/>
+          <w:szCs w:val="32"/>
+        </w:rPr>
+        <w:t>Event:</w:t>
+      </w:r>
+      <w:r>
+        <w:rPr>
+          <w:rFonts w:ascii="Aparajita" w:eastAsia="Adobe Myungjo Std M" w:hAnsi="Aparajita" w:cs="Aparajita"/>
+          <w:sz w:val="32"/>
+          <w:szCs w:val="32"/>
+        </w:rPr>
+        <w:tab/>
+      </w:r>
+      <w:r>
+        <w:rPr>
+          <w:rFonts w:ascii="Aparajita" w:eastAsia="Adobe Myungjo Std M" w:hAnsi="Aparajita" w:cs="Aparajita"/>
+          <w:sz w:val="32"/>
+          <w:szCs w:val="32"/>
+        </w:rPr>
+        <w:t>You are given a $400 bonus.</w:t>
+      </w:r>
+    </w:p>
+    <w:p>
+      <w:pPr>
+        <w:rPr>
+          <w:rFonts w:ascii="Aparajita" w:eastAsia="Adobe Myungjo Std M" w:hAnsi="Aparajita" w:cs="Aparajita"/>
+          <w:sz w:val="32"/>
+          <w:szCs w:val="32"/>
+        </w:rPr>
+      </w:pPr>
+      <w:r>
+        <w:rPr>
+          <w:rFonts w:ascii="Aparajita" w:eastAsia="Adobe Myungjo Std M" w:hAnsi="Aparajita" w:cs="Aparajita"/>
+          <w:sz w:val="32"/>
+          <w:szCs w:val="32"/>
+        </w:rPr>
+        <w:lastRenderedPageBreak/>
+        <w:t>Response: You spend it on a nig</w:t>
+      </w:r>
+      <w:r>
+        <w:rPr>
+          <w:rFonts w:ascii="Aparajita" w:eastAsia="Adobe Myungjo Std M" w:hAnsi="Aparajita" w:cs="Aparajita"/>
+          <w:sz w:val="32"/>
+          <w:szCs w:val="32"/>
+        </w:rPr>
+        <w:t>ht</w:t>
+      </w:r>
+      <w:r>
+        <w:rPr>
+          <w:rFonts w:ascii="Aparajita" w:eastAsia="Adobe Myungjo Std M" w:hAnsi="Aparajita" w:cs="Aparajita"/>
+          <w:sz w:val="32"/>
+          <w:szCs w:val="32"/>
+        </w:rPr>
+        <w:t xml:space="preserve"> on the town with friends.</w:t>
+      </w:r>
+    </w:p>
+    <w:p>
+      <w:pPr>
+        <w:rPr>
+          <w:rFonts w:ascii="Aparajita" w:eastAsia="Adobe Myungjo Std M" w:hAnsi="Aparajita" w:cs="Aparajita"/>
+          <w:b/>
+          <w:sz w:val="32"/>
+          <w:szCs w:val="32"/>
+        </w:rPr>
+      </w:pPr>
+      <w:r>
+        <w:rPr>
+          <w:rFonts w:ascii="Aparajita" w:eastAsia="Adobe Myungjo Std M" w:hAnsi="Aparajita" w:cs="Aparajita"/>
+          <w:b/>
+          <w:sz w:val="32"/>
+          <w:szCs w:val="32"/>
+        </w:rPr>
+        <w:t>Outcome: You are broke.</w:t>
+      </w:r>
+    </w:p>
+    <w:p>
+      <w:pPr>
+        <w:rPr>
+          <w:rFonts w:ascii="Aparajita" w:eastAsia="Adobe Myungjo Std M" w:hAnsi="Aparajita" w:cs="Aparajita"/>
+          <w:b/>
+          <w:sz w:val="32"/>
+          <w:szCs w:val="32"/>
+        </w:rPr>
+      </w:pPr>
+    </w:p>
+    <w:p>
+      <w:pPr>
+        <w:rPr>
+          <w:rFonts w:ascii="Aparajita" w:eastAsia="Adobe Myungjo Std M" w:hAnsi="Aparajita" w:cs="Aparajita"/>
+          <w:sz w:val="32"/>
+          <w:szCs w:val="32"/>
+        </w:rPr>
+      </w:pPr>
+      <w:r>
+        <w:rPr>
+          <w:rFonts w:ascii="Aparajita" w:eastAsia="Adobe Myungjo Std M" w:hAnsi="Aparajita" w:cs="Aparajita"/>
+          <w:sz w:val="32"/>
+          <w:szCs w:val="32"/>
+        </w:rPr>
+        <w:t>Event:</w:t>
+      </w:r>
+      <w:r>
+        <w:rPr>
+          <w:rFonts w:ascii="Aparajita" w:eastAsia="Adobe Myungjo Std M" w:hAnsi="Aparajita" w:cs="Aparajita"/>
+          <w:sz w:val="32"/>
+          <w:szCs w:val="32"/>
+        </w:rPr>
+        <w:tab/>
+        <w:t>You are given a $400 bonus.</w:t>
+      </w:r>
+    </w:p>
+    <w:p>
+      <w:pPr>
+        <w:rPr>
+          <w:rFonts w:ascii="Aparajita" w:eastAsia="Adobe Myungjo Std M" w:hAnsi="Aparajita" w:cs="Aparajita"/>
+          <w:sz w:val="32"/>
+          <w:szCs w:val="32"/>
+        </w:rPr>
+      </w:pPr>
+      <w:r>
+        <w:rPr>
+          <w:rFonts w:ascii="Aparajita" w:eastAsia="Adobe Myungjo Std M" w:hAnsi="Aparajita" w:cs="Aparajita"/>
+          <w:sz w:val="32"/>
+          <w:szCs w:val="32"/>
+        </w:rPr>
+        <w:t>Response: You invest it in your mutual fund.</w:t>
+      </w:r>
+    </w:p>
+    <w:p>
+      <w:pPr>
+        <w:rPr>
+          <w:rFonts w:ascii="Aparajita" w:eastAsia="Adobe Myungjo Std M" w:hAnsi="Aparajita" w:cs="Aparajita"/>
+          <w:b/>
+          <w:sz w:val="32"/>
+          <w:szCs w:val="32"/>
+        </w:rPr>
+      </w:pPr>
+      <w:r>
+        <w:rPr>
+          <w:rFonts w:ascii="Aparajita" w:eastAsia="Adobe Myungjo Std M" w:hAnsi="Aparajita" w:cs="Aparajita"/>
+          <w:b/>
+          <w:sz w:val="32"/>
+          <w:szCs w:val="32"/>
+        </w:rPr>
+        <w:t>Outcome: You have an increased net worth.</w:t>
+      </w:r>
+    </w:p>
+    <w:p>
+      <w:pPr>
+        <w:rPr>
+          <w:rFonts w:ascii="Aparajita" w:eastAsia="Adobe Myungjo Std M" w:hAnsi="Aparajita" w:cs="Aparajita"/>
+          <w:b/>
+          <w:sz w:val="32"/>
+          <w:szCs w:val="32"/>
+        </w:rPr>
+      </w:pPr>
+    </w:p>
+    <w:p>
+      <w:pPr>
+        <w:rPr>
+          <w:rFonts w:ascii="Aparajita" w:eastAsia="Adobe Myungjo Std M" w:hAnsi="Aparajita" w:cs="Aparajita"/>
+          <w:sz w:val="32"/>
+          <w:szCs w:val="32"/>
+        </w:rPr>
+      </w:pPr>
+      <w:r>
+        <w:rPr>
+          <w:rFonts w:ascii="Aparajita" w:eastAsia="Adobe Myungjo Std M" w:hAnsi="Aparajita" w:cs="Aparajita"/>
+          <w:sz w:val="32"/>
+          <w:szCs w:val="32"/>
+        </w:rPr>
+        <w:t>You have control over only three things in your life-the thoughts you think, the images you visualize, and the actions you take (your behavior).</w:t>
+      </w:r>
+    </w:p>
+    <w:p>
+      <w:pPr>
+        <w:rPr>
+          <w:rFonts w:ascii="Aparajita" w:eastAsia="Adobe Myungjo Std M" w:hAnsi="Aparajita" w:cs="Aparajita"/>
+          <w:sz w:val="32"/>
+          <w:szCs w:val="32"/>
+        </w:rPr>
+      </w:pPr>
+      <w:r>
+        <w:rPr>
+          <w:rFonts w:ascii="Aparajita" w:eastAsia="Adobe Myungjo Std M" w:hAnsi="Aparajita" w:cs="Aparajita"/>
+          <w:sz w:val="32"/>
+          <w:szCs w:val="32"/>
+        </w:rPr>
+        <w:t>How you use these three things determines everything you experience.</w:t>
+      </w:r>
+    </w:p>
+    <w:p>
+      <w:pPr>
+        <w:rPr>
+          <w:rFonts w:ascii="Aparajita" w:eastAsia="Adobe Myungjo Std M" w:hAnsi="Aparajita" w:cs="Aparajita"/>
+          <w:sz w:val="32"/>
+          <w:szCs w:val="32"/>
+        </w:rPr>
+      </w:pPr>
+      <w:r>
+        <w:rPr>
+          <w:rFonts w:ascii="Aparajita" w:eastAsia="Adobe Myungjo Std M" w:hAnsi="Aparajita" w:cs="Aparajita"/>
+          <w:sz w:val="32"/>
+          <w:szCs w:val="32"/>
+        </w:rPr>
+        <w:t>If you don’t like what you are producing and experiencing, you have to</w:t>
+      </w:r>
+    </w:p>
+    <w:p>
+      <w:pPr>
+        <w:rPr>
+          <w:rFonts w:ascii="Aparajita" w:eastAsia="Adobe Myungjo Std M" w:hAnsi="Aparajita" w:cs="Aparajita"/>
+          <w:sz w:val="32"/>
+          <w:szCs w:val="32"/>
+        </w:rPr>
+      </w:pPr>
+      <w:r>
+        <w:rPr>
+          <w:rFonts w:ascii="Aparajita" w:eastAsia="Adobe Myungjo Std M" w:hAnsi="Aparajita" w:cs="Aparajita"/>
+          <w:sz w:val="32"/>
+          <w:szCs w:val="32"/>
+        </w:rPr>
+        <w:t xml:space="preserve"> Change your responses. Change your negative thoughts to positive ones.</w:t>
+      </w:r>
+    </w:p>
+    <w:p>
+      <w:pPr>
+        <w:rPr>
+          <w:rFonts w:ascii="Aparajita" w:eastAsia="Adobe Myungjo Std M" w:hAnsi="Aparajita" w:cs="Aparajita"/>
+          <w:sz w:val="32"/>
+          <w:szCs w:val="32"/>
+        </w:rPr>
+      </w:pPr>
+      <w:r>
+        <w:rPr>
+          <w:rFonts w:ascii="Aparajita" w:eastAsia="Adobe Myungjo Std M" w:hAnsi="Aparajita" w:cs="Aparajita"/>
+          <w:sz w:val="32"/>
+          <w:szCs w:val="32"/>
+        </w:rPr>
+        <w:t xml:space="preserve">Change what you daydream about. Change your habits. Change what you </w:t>
+      </w:r>
+    </w:p>
+    <w:p>
+      <w:pPr>
+        <w:rPr>
+          <w:rFonts w:ascii="Aparajita" w:eastAsia="Adobe Myungjo Std M" w:hAnsi="Aparajita" w:cs="Aparajita"/>
+          <w:sz w:val="32"/>
+          <w:szCs w:val="32"/>
+        </w:rPr>
+      </w:pPr>
+      <w:r>
+        <w:rPr>
+          <w:rFonts w:ascii="Aparajita" w:eastAsia="Adobe Myungjo Std M" w:hAnsi="Aparajita" w:cs="Aparajita"/>
+          <w:sz w:val="32"/>
+          <w:szCs w:val="32"/>
+        </w:rPr>
+        <w:t>read</w:t>
+      </w:r>
+      <w:r>
+        <w:rPr>
+          <w:rFonts w:ascii="Aparajita" w:eastAsia="Adobe Myungjo Std M" w:hAnsi="Aparajita" w:cs="Aparajita"/>
+          <w:sz w:val="32"/>
+          <w:szCs w:val="32"/>
+        </w:rPr>
+        <w:t>. Change yo</w:t>
+      </w:r>
+      <w:r>
+        <w:rPr>
+          <w:rFonts w:ascii="Aparajita" w:eastAsia="Adobe Myungjo Std M" w:hAnsi="Aparajita" w:cs="Aparajita"/>
+          <w:sz w:val="32"/>
+          <w:szCs w:val="32"/>
+        </w:rPr>
+        <w:t>ur friends.</w:t>
+      </w:r>
+      <w:r>
+        <w:rPr>
+          <w:rFonts w:ascii="Aparajita" w:eastAsia="Adobe Myungjo Std M" w:hAnsi="Aparajita" w:cs="Aparajita"/>
+          <w:sz w:val="32"/>
+          <w:szCs w:val="32"/>
+        </w:rPr>
+        <w:t xml:space="preserve"> Change how you talk to yourself and others</w:t>
+      </w:r>
+      <w:r>
+        <w:rPr>
+          <w:rFonts w:ascii="Aparajita" w:eastAsia="Adobe Myungjo Std M" w:hAnsi="Aparajita" w:cs="Aparajita"/>
+          <w:sz w:val="32"/>
+          <w:szCs w:val="32"/>
+        </w:rPr>
+        <w:t>.</w:t>
+      </w:r>
+    </w:p>
+    <w:p>
+      <w:pPr>
+        <w:rPr>
+          <w:rFonts w:ascii="Aparajita" w:eastAsia="Adobe Myungjo Std M" w:hAnsi="Aparajita" w:cs="Aparajita"/>
+          <w:sz w:val="32"/>
+          <w:szCs w:val="32"/>
+        </w:rPr>
+      </w:pPr>
+    </w:p>
+    <w:p>
+      <w:pPr>
+        <w:rPr>
+          <w:rFonts w:ascii="Aparajita" w:eastAsia="Adobe Myungjo Std M" w:hAnsi="Aparajita" w:cs="Aparajita"/>
+          <w:b/>
+          <w:sz w:val="32"/>
+          <w:szCs w:val="32"/>
+        </w:rPr>
+      </w:pPr>
+    </w:p>
+    <w:p>
+      <w:pPr>
+        <w:rPr>
+          <w:rFonts w:ascii="Aparajita" w:eastAsia="Adobe Myungjo Std M" w:hAnsi="Aparajita" w:cs="Aparajita"/>
+          <w:b/>
+          <w:sz w:val="32"/>
+          <w:szCs w:val="32"/>
+        </w:rPr>
+      </w:pPr>
+    </w:p>
     <w:sectPr>
       <w:pgSz w:w="12240" w:h="15840"/>
       <w:pgMar w:top="1440" w:right="1440" w:bottom="1440" w:left="1440" w:header="720" w:footer="720" w:gutter="0"/>
@@ -1313,9 +1695,8 @@
     <w:panose1 w:val="020B0604030504040204"/>
     <w:charset w:val="00"/>
     <w:family w:val="swiss"/>
-    <w:notTrueType/>
     <w:pitch w:val="variable"/>
-    <w:sig w:usb0="00000003" w:usb1="00000000" w:usb2="00000000" w:usb3="00000000" w:csb0="00000001" w:csb1="00000000"/>
+    <w:sig w:usb0="E1002EFF" w:usb1="C000605B" w:usb2="00000029" w:usb3="00000000" w:csb0="000101FF" w:csb1="00000000"/>
   </w:font>
   <w:font w:name="Cambria">
     <w:panose1 w:val="02040503050406030204"/>

</xml_diff>

<commit_message>
added 2 paragraphs and a Photo
</commit_message>
<xml_diff>
--- a/My_Book_Philomena Waithira.docx
+++ b/My_Book_Philomena Waithira.docx
@@ -1272,28 +1272,269 @@
     </w:p>
     <w:p>
       <w:pPr>
-        <w:rPr>
-          <w:rFonts w:ascii="Aparajita" w:eastAsia="Adobe Myungjo Std M" w:hAnsi="Aparajita" w:cs="Aparajita"/>
-          <w:sz w:val="32"/>
-          <w:szCs w:val="32"/>
-        </w:rPr>
-      </w:pPr>
-    </w:p>
-    <w:p>
-      <w:pPr>
-        <w:rPr>
-          <w:rFonts w:ascii="Aparajita" w:eastAsia="Adobe Myungjo Std M" w:hAnsi="Aparajita" w:cs="Aparajita"/>
-          <w:b/>
-          <w:sz w:val="32"/>
-          <w:szCs w:val="32"/>
-        </w:rPr>
-      </w:pPr>
-    </w:p>
-    <w:p>
-      <w:pPr>
-        <w:rPr>
-          <w:rFonts w:ascii="Aparajita" w:eastAsia="Adobe Myungjo Std M" w:hAnsi="Aparajita" w:cs="Aparajita"/>
-          <w:b/>
+        <w:jc w:val="center"/>
+        <w:rPr>
+          <w:rFonts w:ascii="Aparajita" w:eastAsia="Adobe Myungjo Std M" w:hAnsi="Aparajita" w:cs="Aparajita"/>
+          <w:b/>
+          <w:sz w:val="32"/>
+          <w:szCs w:val="32"/>
+        </w:rPr>
+      </w:pPr>
+      <w:r>
+        <w:rPr>
+          <w:rFonts w:ascii="Aparajita" w:eastAsia="Adobe Myungjo Std M" w:hAnsi="Aparajita" w:cs="Aparajita"/>
+          <w:b/>
+          <w:noProof/>
+          <w:color w:val="808080" w:themeColor="background1" w:themeShade="80"/>
+          <w:sz w:val="32"/>
+          <w:szCs w:val="32"/>
+        </w:rPr>
+        <w:pict>
+          <v:shape id="_x0000_s1071" type="#_x0000_t32" style="position:absolute;left:0;text-align:left;margin-left:179.25pt;margin-top:18.55pt;width:112.5pt;height:.05pt;z-index:251664384" o:connectortype="straight" strokecolor="#a5a5a5 [2092]" strokeweight="3pt"/>
+        </w:pict>
+      </w:r>
+      <w:r>
+        <w:rPr>
+          <w:rFonts w:ascii="Aparajita" w:eastAsia="Adobe Myungjo Std M" w:hAnsi="Aparajita" w:cs="Aparajita"/>
+          <w:b/>
+          <w:sz w:val="32"/>
+          <w:szCs w:val="32"/>
+        </w:rPr>
+        <w:t>YOU HAVE TO GIVE UP BLAMING</w:t>
+      </w:r>
+    </w:p>
+    <w:p>
+      <w:pPr>
+        <w:rPr>
+          <w:rFonts w:ascii="Aparajita" w:eastAsia="Adobe Myungjo Std M" w:hAnsi="Aparajita" w:cs="Aparajita"/>
+          <w:sz w:val="32"/>
+          <w:szCs w:val="32"/>
+        </w:rPr>
+      </w:pPr>
+      <w:r>
+        <w:rPr>
+          <w:rFonts w:ascii="Aparajita" w:eastAsia="Adobe Myungjo Std M" w:hAnsi="Aparajita" w:cs="Aparajita"/>
+          <w:sz w:val="32"/>
+          <w:szCs w:val="32"/>
+        </w:rPr>
+        <w:t>All blame is a waste of time. No matter how much fault you find with another,</w:t>
+      </w:r>
+    </w:p>
+    <w:p>
+      <w:pPr>
+        <w:rPr>
+          <w:rFonts w:ascii="Aparajita" w:eastAsia="Adobe Myungjo Std M" w:hAnsi="Aparajita" w:cs="Aparajita"/>
+          <w:sz w:val="32"/>
+          <w:szCs w:val="32"/>
+        </w:rPr>
+      </w:pPr>
+      <w:r>
+        <w:rPr>
+          <w:rFonts w:ascii="Aparajita" w:eastAsia="Adobe Myungjo Std M" w:hAnsi="Aparajita" w:cs="Aparajita"/>
+          <w:sz w:val="32"/>
+          <w:szCs w:val="32"/>
+        </w:rPr>
+        <w:t>And regardless of how much you blame him, it will not change you.</w:t>
+      </w:r>
+    </w:p>
+    <w:p>
+      <w:pPr>
+        <w:jc w:val="center"/>
+        <w:rPr>
+          <w:rFonts w:ascii="Aparajita" w:eastAsia="Adobe Myungjo Std M" w:hAnsi="Aparajita" w:cs="Aparajita"/>
+          <w:sz w:val="32"/>
+          <w:szCs w:val="32"/>
+        </w:rPr>
+      </w:pPr>
+      <w:r>
+        <w:rPr>
+          <w:rFonts w:ascii="Aparajita" w:eastAsia="Adobe Myungjo Std M" w:hAnsi="Aparajita" w:cs="Aparajita"/>
+          <w:sz w:val="32"/>
+          <w:szCs w:val="32"/>
+        </w:rPr>
+        <w:t>WAYNE DYER</w:t>
+      </w:r>
+    </w:p>
+    <w:p>
+      <w:pPr>
+        <w:jc w:val="center"/>
+        <w:rPr>
+          <w:rFonts w:ascii="Aparajita" w:eastAsia="Adobe Myungjo Std M" w:hAnsi="Aparajita" w:cs="Aparajita"/>
+          <w:sz w:val="32"/>
+          <w:szCs w:val="32"/>
+        </w:rPr>
+      </w:pPr>
+      <w:r>
+        <w:rPr>
+          <w:rFonts w:ascii="Aparajita" w:eastAsia="Adobe Myungjo Std M" w:hAnsi="Aparajita" w:cs="Aparajita"/>
+          <w:sz w:val="32"/>
+          <w:szCs w:val="32"/>
+        </w:rPr>
+        <w:t>Coauthor of How to Get What You Really, Really, Really, Really</w:t>
+      </w:r>
+      <w:r>
+        <w:rPr>
+          <w:rFonts w:ascii="Aparajita" w:eastAsia="Adobe Myungjo Std M" w:hAnsi="Aparajita" w:cs="Aparajita"/>
+          <w:sz w:val="32"/>
+          <w:szCs w:val="32"/>
+        </w:rPr>
+        <w:t xml:space="preserve"> Want</w:t>
+      </w:r>
+    </w:p>
+    <w:p>
+      <w:pPr>
+        <w:rPr>
+          <w:rFonts w:ascii="Aparajita" w:eastAsia="Adobe Myungjo Std M" w:hAnsi="Aparajita" w:cs="Aparajita"/>
+          <w:sz w:val="32"/>
+          <w:szCs w:val="32"/>
+        </w:rPr>
+      </w:pPr>
+    </w:p>
+    <w:p>
+      <w:pPr>
+        <w:rPr>
+          <w:rFonts w:ascii="Aparajita" w:eastAsia="Adobe Myungjo Std M" w:hAnsi="Aparajita" w:cs="Aparajita"/>
+          <w:sz w:val="32"/>
+          <w:szCs w:val="32"/>
+        </w:rPr>
+      </w:pPr>
+      <w:r>
+        <w:rPr>
+          <w:rFonts w:ascii="Aparajita" w:eastAsia="Adobe Myungjo Std M" w:hAnsi="Aparajita" w:cs="Aparajita"/>
+          <w:sz w:val="32"/>
+          <w:szCs w:val="32"/>
+        </w:rPr>
+        <w:t>You will never become successful as long as you continue to blame someone or something else for your lack of success. If you are going to be a winner, you have to acknowledge the truth- it is you who took the actions, thought the thoughts, created the feelings,, and made the choices that got you to where you now are. It was you!</w:t>
+      </w:r>
+    </w:p>
+    <w:p>
+      <w:pPr>
+        <w:rPr>
+          <w:rFonts w:ascii="Aparajita" w:eastAsia="Adobe Myungjo Std M" w:hAnsi="Aparajita" w:cs="Aparajita"/>
+          <w:sz w:val="32"/>
+          <w:szCs w:val="32"/>
+        </w:rPr>
+      </w:pPr>
+      <w:r>
+        <w:rPr>
+          <w:rFonts w:ascii="Aparajita" w:eastAsia="Adobe Myungjo Std M" w:hAnsi="Aparajita" w:cs="Aparajita"/>
+          <w:sz w:val="32"/>
+          <w:szCs w:val="32"/>
+        </w:rPr>
+        <w:t>You are the one who ate the junk food.</w:t>
+      </w:r>
+    </w:p>
+    <w:p>
+      <w:pPr>
+        <w:rPr>
+          <w:rFonts w:ascii="Aparajita" w:eastAsia="Adobe Myungjo Std M" w:hAnsi="Aparajita" w:cs="Aparajita"/>
+          <w:sz w:val="32"/>
+          <w:szCs w:val="32"/>
+        </w:rPr>
+      </w:pPr>
+      <w:r>
+        <w:rPr>
+          <w:rFonts w:ascii="Aparajita" w:eastAsia="Adobe Myungjo Std M" w:hAnsi="Aparajita" w:cs="Aparajita"/>
+          <w:sz w:val="32"/>
+          <w:szCs w:val="32"/>
+        </w:rPr>
+        <w:t>You are the one who didn’t say no!</w:t>
+      </w:r>
+    </w:p>
+    <w:p>
+      <w:pPr>
+        <w:rPr>
+          <w:rFonts w:ascii="Aparajita" w:eastAsia="Adobe Myungjo Std M" w:hAnsi="Aparajita" w:cs="Aparajita"/>
+          <w:sz w:val="32"/>
+          <w:szCs w:val="32"/>
+        </w:rPr>
+      </w:pPr>
+      <w:r>
+        <w:rPr>
+          <w:rFonts w:ascii="Aparajita" w:eastAsia="Adobe Myungjo Std M" w:hAnsi="Aparajita" w:cs="Aparajita"/>
+          <w:sz w:val="32"/>
+          <w:szCs w:val="32"/>
+        </w:rPr>
+        <w:t>You are the one who took the job.</w:t>
+      </w:r>
+    </w:p>
+    <w:p>
+      <w:pPr>
+        <w:rPr>
+          <w:rFonts w:ascii="Aparajita" w:eastAsia="Adobe Myungjo Std M" w:hAnsi="Aparajita" w:cs="Aparajita"/>
+          <w:sz w:val="32"/>
+          <w:szCs w:val="32"/>
+        </w:rPr>
+      </w:pPr>
+      <w:r>
+        <w:rPr>
+          <w:rFonts w:ascii="Aparajita" w:eastAsia="Adobe Myungjo Std M" w:hAnsi="Aparajita" w:cs="Aparajita"/>
+          <w:noProof/>
+          <w:sz w:val="32"/>
+          <w:szCs w:val="32"/>
+        </w:rPr>
+        <w:lastRenderedPageBreak/>
+        <w:drawing>
+          <wp:inline distT="0" distB="0" distL="0" distR="0">
+            <wp:extent cx="5943600" cy="4510850"/>
+            <wp:effectExtent l="19050" t="0" r="0" b="0"/>
+            <wp:docPr id="1" name="Picture 1"/>
+            <wp:cNvGraphicFramePr>
+              <a:graphicFrameLocks xmlns:a="http://schemas.openxmlformats.org/drawingml/2006/main" noChangeAspect="1"/>
+            </wp:cNvGraphicFramePr>
+            <a:graphic xmlns:a="http://schemas.openxmlformats.org/drawingml/2006/main">
+              <a:graphicData uri="http://schemas.openxmlformats.org/drawingml/2006/picture">
+                <pic:pic xmlns:pic="http://schemas.openxmlformats.org/drawingml/2006/picture">
+                  <pic:nvPicPr>
+                    <pic:cNvPr id="0" name="Picture 1"/>
+                    <pic:cNvPicPr>
+                      <a:picLocks noChangeAspect="1" noChangeArrowheads="1"/>
+                    </pic:cNvPicPr>
+                  </pic:nvPicPr>
+                  <pic:blipFill>
+                    <a:blip r:embed="rId7"/>
+                    <a:srcRect/>
+                    <a:stretch>
+                      <a:fillRect/>
+                    </a:stretch>
+                  </pic:blipFill>
+                  <pic:spPr bwMode="auto">
+                    <a:xfrm>
+                      <a:off x="0" y="0"/>
+                      <a:ext cx="5943600" cy="4510850"/>
+                    </a:xfrm>
+                    <a:prstGeom prst="rect">
+                      <a:avLst/>
+                    </a:prstGeom>
+                    <a:noFill/>
+                    <a:ln w="9525">
+                      <a:noFill/>
+                      <a:miter lim="800000"/>
+                      <a:headEnd/>
+                      <a:tailEnd/>
+                    </a:ln>
+                  </pic:spPr>
+                </pic:pic>
+              </a:graphicData>
+            </a:graphic>
+          </wp:inline>
+        </w:drawing>
+      </w:r>
+    </w:p>
+    <w:p>
+      <w:pPr>
+        <w:rPr>
+          <w:rFonts w:ascii="Aparajita" w:eastAsia="Adobe Myungjo Std M" w:hAnsi="Aparajita" w:cs="Aparajita"/>
+          <w:b/>
+          <w:sz w:val="32"/>
+          <w:szCs w:val="32"/>
+        </w:rPr>
+      </w:pPr>
+    </w:p>
+    <w:p>
+      <w:pPr>
+        <w:rPr>
+          <w:rFonts w:ascii="Aparajita" w:eastAsia="Adobe Myungjo Std M" w:hAnsi="Aparajita" w:cs="Aparajita"/>
           <w:sz w:val="32"/>
           <w:szCs w:val="32"/>
         </w:rPr>

</xml_diff>

<commit_message>
italicised and added a footer
</commit_message>
<xml_diff>
--- a/My_Book_Philomena Waithira.docx
+++ b/My_Book_Philomena Waithira.docx
@@ -1260,11 +1260,20 @@
       <w:r>
         <w:rPr>
           <w:rFonts w:ascii="Aparajita" w:eastAsia="Adobe Myungjo Std M" w:hAnsi="Aparajita" w:cs="Aparajita"/>
+          <w:i/>
           <w:sz w:val="32"/>
           <w:szCs w:val="32"/>
         </w:rPr>
         <w:lastRenderedPageBreak/>
-        <w:t>The day you change your responses is the day your life will begin to get better! If what you are currently doing would produce the “more” and “better” that you are seeking in life, the more and better would have already shown up! If you want something different, you are going to have to do something different!</w:t>
+        <w:t>The day you change your responses is the day your life will begin to get better!</w:t>
+      </w:r>
+      <w:r>
+        <w:rPr>
+          <w:rFonts w:ascii="Aparajita" w:eastAsia="Adobe Myungjo Std M" w:hAnsi="Aparajita" w:cs="Aparajita"/>
+          <w:sz w:val="32"/>
+          <w:szCs w:val="32"/>
+        </w:rPr>
+        <w:t xml:space="preserve"> If what you are currently doing would produce the “more” and “better” that you are seeking in life, the more and better would have already shown up! If you want something different, you are going to have to do something different!</w:t>
       </w:r>
     </w:p>
     <w:p>
@@ -1304,13 +1313,15 @@
       <w:pPr>
         <w:rPr>
           <w:rFonts w:ascii="Aparajita" w:eastAsia="Adobe Myungjo Std M" w:hAnsi="Aparajita" w:cs="Aparajita"/>
-          <w:sz w:val="32"/>
-          <w:szCs w:val="32"/>
-        </w:rPr>
-      </w:pPr>
-      <w:r>
-        <w:rPr>
-          <w:rFonts w:ascii="Aparajita" w:eastAsia="Adobe Myungjo Std M" w:hAnsi="Aparajita" w:cs="Aparajita"/>
+          <w:i/>
+          <w:sz w:val="32"/>
+          <w:szCs w:val="32"/>
+        </w:rPr>
+      </w:pPr>
+      <w:r>
+        <w:rPr>
+          <w:rFonts w:ascii="Aparajita" w:eastAsia="Adobe Myungjo Std M" w:hAnsi="Aparajita" w:cs="Aparajita"/>
+          <w:i/>
           <w:sz w:val="32"/>
           <w:szCs w:val="32"/>
         </w:rPr>
@@ -1319,20 +1330,34 @@
     </w:p>
     <w:p>
       <w:pPr>
-        <w:rPr>
-          <w:rFonts w:ascii="Aparajita" w:eastAsia="Adobe Myungjo Std M" w:hAnsi="Aparajita" w:cs="Aparajita"/>
-          <w:sz w:val="32"/>
-          <w:szCs w:val="32"/>
-        </w:rPr>
-      </w:pPr>
-      <w:r>
-        <w:rPr>
-          <w:rFonts w:ascii="Aparajita" w:eastAsia="Adobe Myungjo Std M" w:hAnsi="Aparajita" w:cs="Aparajita"/>
+        <w:tabs>
+          <w:tab w:val="left" w:pos="7380"/>
+        </w:tabs>
+        <w:rPr>
+          <w:rFonts w:ascii="Aparajita" w:eastAsia="Adobe Myungjo Std M" w:hAnsi="Aparajita" w:cs="Aparajita"/>
+          <w:i/>
+          <w:sz w:val="32"/>
+          <w:szCs w:val="32"/>
+        </w:rPr>
+      </w:pPr>
+      <w:r>
+        <w:rPr>
+          <w:rFonts w:ascii="Aparajita" w:eastAsia="Adobe Myungjo Std M" w:hAnsi="Aparajita" w:cs="Aparajita"/>
+          <w:i/>
           <w:sz w:val="32"/>
           <w:szCs w:val="32"/>
         </w:rPr>
         <w:t>And regardless of how much you blame him, it will not change you.</w:t>
       </w:r>
+      <w:r>
+        <w:rPr>
+          <w:rFonts w:ascii="Aparajita" w:eastAsia="Adobe Myungjo Std M" w:hAnsi="Aparajita" w:cs="Aparajita"/>
+          <w:i/>
+          <w:sz w:val="32"/>
+          <w:szCs w:val="32"/>
+        </w:rPr>
+        <w:tab/>
+      </w:r>
     </w:p>
     <w:p>
       <w:pPr>
@@ -1401,7 +1426,23 @@
           <w:sz w:val="32"/>
           <w:szCs w:val="32"/>
         </w:rPr>
-        <w:t>You will never become successful as long as you continue to blame someone or something else for your lack of success. If you are going to be a winner, you have to acknowledge the truth- it is you who took the actions, thought the thoughts, created the feelings,, and made the choices that got you to where you now are. It was you!</w:t>
+        <w:t>You will never become successful as long as you continue to blame someone or something else for your lack of success. If you are going to be a winner, you have to acknowledge the truth- it is you who took the actions, thought the</w:t>
+      </w:r>
+      <w:r>
+        <w:rPr>
+          <w:rFonts w:ascii="Aparajita" w:eastAsia="Adobe Myungjo Std M" w:hAnsi="Aparajita" w:cs="Aparajita"/>
+          <w:sz w:val="32"/>
+          <w:szCs w:val="32"/>
+        </w:rPr>
+        <w:t xml:space="preserve"> thoughts, created the feelings</w:t>
+      </w:r>
+      <w:r>
+        <w:rPr>
+          <w:rFonts w:ascii="Aparajita" w:eastAsia="Adobe Myungjo Std M" w:hAnsi="Aparajita" w:cs="Aparajita"/>
+          <w:sz w:val="32"/>
+          <w:szCs w:val="32"/>
+        </w:rPr>
+        <w:t>, and made the choices that got you to where you now are. It was you!</w:t>
       </w:r>
     </w:p>
     <w:p>
@@ -1733,6 +1774,7 @@
       </w:pPr>
     </w:p>
     <w:sectPr>
+      <w:footerReference w:type="default" r:id="rId8"/>
       <w:pgSz w:w="12240" w:h="15840"/>
       <w:pgMar w:top="1440" w:right="1440" w:bottom="1440" w:left="1440" w:header="720" w:footer="720" w:gutter="0"/>
       <w:cols w:space="720"/>
@@ -1766,6 +1808,25 @@
     </w:p>
   </w:endnote>
 </w:endnotes>
+</file>
+
+<file path=word/footer1.xml><?xml version="1.0" encoding="utf-8"?>
+<w:ftr xmlns:ve="http://schemas.openxmlformats.org/markup-compatibility/2006" xmlns:o="urn:schemas-microsoft-com:office:office" xmlns:r="http://schemas.openxmlformats.org/officeDocument/2006/relationships" xmlns:m="http://schemas.openxmlformats.org/officeDocument/2006/math" xmlns:v="urn:schemas-microsoft-com:vml" xmlns:wp="http://schemas.openxmlformats.org/drawingml/2006/wordprocessingDrawing" xmlns:w10="urn:schemas-microsoft-com:office:word" xmlns:w="http://schemas.openxmlformats.org/wordprocessingml/2006/main" xmlns:wne="http://schemas.microsoft.com/office/word/2006/wordml">
+  <w:p>
+    <w:pPr>
+      <w:pStyle w:val="Footer"/>
+      <w:jc w:val="center"/>
+    </w:pPr>
+    <w:r>
+      <w:t>CLICK HERE to order your copy of The Success Principles</w:t>
+    </w:r>
+  </w:p>
+  <w:p>
+    <w:pPr>
+      <w:pStyle w:val="Footer"/>
+    </w:pPr>
+  </w:p>
+</w:ftr>
 </file>
 
 <file path=word/footnotes.xml><?xml version="1.0" encoding="utf-8"?>
@@ -2064,7 +2125,6 @@
     <w:basedOn w:val="Normal"/>
     <w:link w:val="FooterChar"/>
     <w:uiPriority w:val="99"/>
-    <w:semiHidden/>
     <w:unhideWhenUsed/>
     <w:rsid w:val="00C30D18"/>
     <w:pPr>
@@ -2080,7 +2140,6 @@
     <w:basedOn w:val="DefaultParagraphFont"/>
     <w:link w:val="Footer"/>
     <w:uiPriority w:val="99"/>
-    <w:semiHidden/>
     <w:rsid w:val="00C30D18"/>
   </w:style>
 </w:styles>
@@ -2181,6 +2240,37 @@
               <w:szCs w:val="72"/>
             </w:rPr>
             <w:t>[Type the document title]</w:t>
+          </w:r>
+        </w:p>
+      </w:docPartBody>
+    </w:docPart>
+    <w:docPart>
+      <w:docPartPr>
+        <w:name w:val="3088417C28BE40B8A517C36094A1EF0B"/>
+        <w:category>
+          <w:name w:val="General"/>
+          <w:gallery w:val="placeholder"/>
+        </w:category>
+        <w:types>
+          <w:type w:val="bbPlcHdr"/>
+        </w:types>
+        <w:behaviors>
+          <w:behavior w:val="content"/>
+        </w:behaviors>
+        <w:guid w:val="{B11DB29A-1B27-4005-B894-61453F7F229F}"/>
+      </w:docPartPr>
+      <w:docPartBody>
+        <w:p>
+          <w:pPr>
+            <w:pStyle w:val="3088417C28BE40B8A517C36094A1EF0B"/>
+          </w:pPr>
+          <w:r>
+            <w:rPr>
+              <w:color w:val="FFFFFF" w:themeColor="background1"/>
+              <w:sz w:val="40"/>
+              <w:szCs w:val="40"/>
+            </w:rPr>
+            <w:t>[Type the document subtitle]</w:t>
           </w:r>
         </w:p>
       </w:docPartBody>
@@ -2582,6 +2672,10 @@
   <w:style w:type="paragraph" w:customStyle="1" w:styleId="06E70FF0A6EB4CB0B42E3C648BBB54CD">
     <w:name w:val="06E70FF0A6EB4CB0B42E3C648BBB54CD"/>
     <w:rsid w:val="00A31AD1"/>
+  </w:style>
+  <w:style w:type="paragraph" w:customStyle="1" w:styleId="8A15F67A14C74AE79DEF9237251A9FD1">
+    <w:name w:val="8A15F67A14C74AE79DEF9237251A9FD1"/>
+    <w:rsid w:val="003209A4"/>
   </w:style>
 </w:styles>
 </file>

</xml_diff>